<commit_message>
Added more steps for 'Super Config.' validation.
</commit_message>
<xml_diff>
--- a/Trunk/DCAF Core Release Checklist.docx
+++ b/Trunk/DCAF Core Release Checklist.docx
@@ -13,15 +13,29 @@
     </w:p>
     <w:p/>
     <w:p>
+      <w:r>
+        <w:t>Validate the package installation:</w:t>
+      </w:r>
+    </w:p>
+    <w:p>
       <w:pPr>
         <w:pStyle w:val="ListParagraph"/>
         <w:numPr>
           <w:ilvl w:val="0"/>
-          <w:numId w:val="1"/>
-        </w:numPr>
-      </w:pPr>
-      <w:r>
-        <w:t>Install DCAF core in a fresh VM</w:t>
+          <w:numId w:val="2"/>
+        </w:numPr>
+      </w:pPr>
+      <w:r>
+        <w:t xml:space="preserve">Install DCAF core </w:t>
+      </w:r>
+      <w:r>
+        <w:t>on</w:t>
+      </w:r>
+      <w:r>
+        <w:t xml:space="preserve"> a fresh </w:t>
+      </w:r>
+      <w:r>
+        <w:t>machine or VM</w:t>
       </w:r>
     </w:p>
     <w:p>
@@ -29,11 +43,17 @@
         <w:pStyle w:val="ListParagraph"/>
         <w:numPr>
           <w:ilvl w:val="0"/>
-          <w:numId w:val="1"/>
-        </w:numPr>
-      </w:pPr>
-      <w:r>
-        <w:t>Open Editor</w:t>
+          <w:numId w:val="2"/>
+        </w:numPr>
+      </w:pPr>
+      <w:r>
+        <w:t xml:space="preserve">Open </w:t>
+      </w:r>
+      <w:r>
+        <w:t xml:space="preserve">the Standard </w:t>
+      </w:r>
+      <w:r>
+        <w:t>Editor</w:t>
       </w:r>
     </w:p>
     <w:p>
@@ -41,11 +61,17 @@
         <w:pStyle w:val="ListParagraph"/>
         <w:numPr>
           <w:ilvl w:val="0"/>
-          <w:numId w:val="1"/>
-        </w:numPr>
-      </w:pPr>
-      <w:r>
-        <w:t>Create a c</w:t>
+          <w:numId w:val="2"/>
+        </w:numPr>
+      </w:pPr>
+      <w:r>
+        <w:t xml:space="preserve">Create a </w:t>
+      </w:r>
+      <w:r>
+        <w:t xml:space="preserve">new </w:t>
+      </w:r>
+      <w:r>
+        <w:t>c</w:t>
       </w:r>
       <w:r>
         <w:t>onfig</w:t>
@@ -62,7 +88,7 @@
         <w:pStyle w:val="ListParagraph"/>
         <w:numPr>
           <w:ilvl w:val="0"/>
-          <w:numId w:val="1"/>
+          <w:numId w:val="2"/>
         </w:numPr>
       </w:pPr>
       <w:r>
@@ -74,7 +100,7 @@
         <w:pStyle w:val="ListParagraph"/>
         <w:numPr>
           <w:ilvl w:val="0"/>
-          <w:numId w:val="1"/>
+          <w:numId w:val="2"/>
         </w:numPr>
       </w:pPr>
       <w:r>
@@ -86,7 +112,7 @@
         <w:pStyle w:val="ListParagraph"/>
         <w:numPr>
           <w:ilvl w:val="0"/>
-          <w:numId w:val="1"/>
+          <w:numId w:val="2"/>
         </w:numPr>
       </w:pPr>
       <w:r>
@@ -98,11 +124,59 @@
         <w:pStyle w:val="ListParagraph"/>
         <w:numPr>
           <w:ilvl w:val="0"/>
-          <w:numId w:val="1"/>
-        </w:numPr>
-      </w:pPr>
-      <w:r>
-        <w:t>Run Full simulated with a cRIO</w:t>
+          <w:numId w:val="2"/>
+        </w:numPr>
+      </w:pPr>
+      <w:r>
+        <w:t>Create a Project from each of the templates:</w:t>
+      </w:r>
+    </w:p>
+    <w:p>
+      <w:pPr>
+        <w:pStyle w:val="ListParagraph"/>
+        <w:numPr>
+          <w:ilvl w:val="1"/>
+          <w:numId w:val="2"/>
+        </w:numPr>
+      </w:pPr>
+      <w:r>
+        <w:t>DCAF Dynamic Channel Module</w:t>
+      </w:r>
+    </w:p>
+    <w:p>
+      <w:pPr>
+        <w:pStyle w:val="ListParagraph"/>
+        <w:numPr>
+          <w:ilvl w:val="1"/>
+          <w:numId w:val="2"/>
+        </w:numPr>
+      </w:pPr>
+      <w:r>
+        <w:t>DCAF Static Channel Module</w:t>
+      </w:r>
+    </w:p>
+    <w:p>
+      <w:pPr>
+        <w:pStyle w:val="ListParagraph"/>
+        <w:numPr>
+          <w:ilvl w:val="1"/>
+          <w:numId w:val="2"/>
+        </w:numPr>
+      </w:pPr>
+      <w:r>
+        <w:t>Basic Execution Template</w:t>
+      </w:r>
+    </w:p>
+    <w:p>
+      <w:pPr>
+        <w:pStyle w:val="ListParagraph"/>
+        <w:numPr>
+          <w:ilvl w:val="1"/>
+          <w:numId w:val="2"/>
+        </w:numPr>
+      </w:pPr>
+      <w:r>
+        <w:t>DCAF Execution Service</w:t>
       </w:r>
     </w:p>
     <w:p>
@@ -110,59 +184,24 @@
         <w:pStyle w:val="ListParagraph"/>
         <w:numPr>
           <w:ilvl w:val="0"/>
-          <w:numId w:val="1"/>
-        </w:numPr>
-      </w:pPr>
-      <w:r>
-        <w:t>Create a Project from each of the templates:</w:t>
-      </w:r>
-    </w:p>
-    <w:p>
-      <w:pPr>
-        <w:pStyle w:val="ListParagraph"/>
-        <w:numPr>
-          <w:ilvl w:val="1"/>
-          <w:numId w:val="1"/>
-        </w:numPr>
-      </w:pPr>
-      <w:r>
-        <w:t>DCAF Dynamic Channel Module</w:t>
-      </w:r>
-    </w:p>
-    <w:p>
-      <w:pPr>
-        <w:pStyle w:val="ListParagraph"/>
-        <w:numPr>
-          <w:ilvl w:val="1"/>
-          <w:numId w:val="1"/>
-        </w:numPr>
-      </w:pPr>
-      <w:r>
-        <w:t>DCAF Static Channel Module</w:t>
-      </w:r>
-    </w:p>
-    <w:p>
-      <w:pPr>
-        <w:pStyle w:val="ListParagraph"/>
-        <w:numPr>
-          <w:ilvl w:val="1"/>
-          <w:numId w:val="1"/>
-        </w:numPr>
-      </w:pPr>
-      <w:r>
-        <w:t>Basic Execution Template</w:t>
-      </w:r>
-    </w:p>
-    <w:p>
-      <w:pPr>
-        <w:pStyle w:val="ListParagraph"/>
-        <w:numPr>
-          <w:ilvl w:val="1"/>
-          <w:numId w:val="1"/>
-        </w:numPr>
-      </w:pPr>
-      <w:r>
-        <w:t>DCAF Execution Service</w:t>
+          <w:numId w:val="2"/>
+        </w:numPr>
+      </w:pPr>
+      <w:r>
+        <w:t>Build the Standard Editor into an EXE</w:t>
+      </w:r>
+    </w:p>
+    <w:p>
+      <w:r>
+        <w:t xml:space="preserve">Validate plugin behavior using the ‘super </w:t>
+      </w:r>
+      <w:proofErr w:type="spellStart"/>
+      <w:r>
+        <w:t>configs</w:t>
+      </w:r>
+      <w:proofErr w:type="spellEnd"/>
+      <w:r>
+        <w:t>’</w:t>
       </w:r>
     </w:p>
     <w:p>
@@ -170,11 +209,19 @@
         <w:pStyle w:val="ListParagraph"/>
         <w:numPr>
           <w:ilvl w:val="0"/>
-          <w:numId w:val="1"/>
-        </w:numPr>
-      </w:pPr>
-      <w:r>
-        <w:t>Build EXE with the runtime</w:t>
+          <w:numId w:val="3"/>
+        </w:numPr>
+      </w:pPr>
+      <w:r>
+        <w:t xml:space="preserve">Validate that all released modules have been added to the ‘super </w:t>
+      </w:r>
+      <w:proofErr w:type="spellStart"/>
+      <w:r>
+        <w:t>config</w:t>
+      </w:r>
+      <w:proofErr w:type="spellEnd"/>
+      <w:r>
+        <w:t>’</w:t>
       </w:r>
     </w:p>
     <w:p>
@@ -182,17 +229,23 @@
         <w:pStyle w:val="ListParagraph"/>
         <w:numPr>
           <w:ilvl w:val="0"/>
-          <w:numId w:val="1"/>
-        </w:numPr>
-      </w:pPr>
-      <w:r>
-        <w:t>Build RT Exe with the Runtime</w:t>
-      </w:r>
-    </w:p>
-    <w:p/>
-    <w:p>
-      <w:r>
-        <w:t xml:space="preserve">Check Backward compatibility with superset </w:t>
+          <w:numId w:val="3"/>
+        </w:numPr>
+      </w:pPr>
+      <w:r>
+        <w:t>Ensure all modules have been installed on the test machine, ideally using the same machine from above.</w:t>
+      </w:r>
+    </w:p>
+    <w:p>
+      <w:pPr>
+        <w:pStyle w:val="ListParagraph"/>
+        <w:numPr>
+          <w:ilvl w:val="0"/>
+          <w:numId w:val="3"/>
+        </w:numPr>
+      </w:pPr>
+      <w:r>
+        <w:t xml:space="preserve">Open the super </w:t>
       </w:r>
       <w:proofErr w:type="spellStart"/>
       <w:r>
@@ -200,17 +253,50 @@
       </w:r>
       <w:proofErr w:type="spellEnd"/>
       <w:r>
-        <w:t>.</w:t>
-      </w:r>
-    </w:p>
-    <w:p>
-      <w:r>
-        <w:t>Create EXE</w:t>
+        <w:t>. file in the Standard Editor, ensure there are no errors.</w:t>
+      </w:r>
+    </w:p>
+    <w:p>
+      <w:pPr>
+        <w:pStyle w:val="ListParagraph"/>
+        <w:numPr>
+          <w:ilvl w:val="0"/>
+          <w:numId w:val="3"/>
+        </w:numPr>
+      </w:pPr>
+      <w:r>
+        <w:t>Build the project’s Windows EXE</w:t>
+      </w:r>
+    </w:p>
+    <w:p>
+      <w:pPr>
+        <w:pStyle w:val="ListParagraph"/>
+        <w:numPr>
+          <w:ilvl w:val="0"/>
+          <w:numId w:val="3"/>
+        </w:numPr>
+      </w:pPr>
+      <w:r>
+        <w:t>Build the project’s RT EXE</w:t>
+      </w:r>
+    </w:p>
+    <w:p>
+      <w:pPr>
+        <w:pStyle w:val="ListParagraph"/>
+        <w:numPr>
+          <w:ilvl w:val="0"/>
+          <w:numId w:val="3"/>
+        </w:numPr>
+      </w:pPr>
+      <w:r>
+        <w:t>Run both EXE’s and e</w:t>
       </w:r>
       <w:bookmarkStart w:id="0" w:name="_GoBack"/>
       <w:bookmarkEnd w:id="0"/>
-    </w:p>
-    <w:p/>
+      <w:r>
+        <w:t>nsure execution times meet expectations</w:t>
+      </w:r>
+    </w:p>
     <w:sectPr>
       <w:pgSz w:w="12240" w:h="15840"/>
       <w:pgMar w:top="1440" w:right="1440" w:bottom="1440" w:left="1440" w:header="720" w:footer="720" w:gutter="0"/>
@@ -224,6 +310,178 @@
 <file path=word/numbering.xml><?xml version="1.0" encoding="utf-8"?>
 <w:numbering xmlns:wpc="http://schemas.microsoft.com/office/word/2010/wordprocessingCanvas" xmlns:cx="http://schemas.microsoft.com/office/drawing/2014/chartex" xmlns:cx1="http://schemas.microsoft.com/office/drawing/2015/9/8/chartex" xmlns:cx2="http://schemas.microsoft.com/office/drawing/2015/10/21/chartex" xmlns:mc="http://schemas.openxmlformats.org/markup-compatibility/2006" xmlns:o="urn:schemas-microsoft-com:office:office" xmlns:r="http://schemas.openxmlformats.org/officeDocument/2006/relationships" xmlns:m="http://schemas.openxmlformats.org/officeDocument/2006/math" xmlns:v="urn:schemas-microsoft-com:vml" xmlns:wp14="http://schemas.microsoft.com/office/word/2010/wordprocessingDrawing" xmlns:wp="http://schemas.openxmlformats.org/drawingml/2006/wordprocessingDrawing" xmlns:w10="urn:schemas-microsoft-com:office:word" xmlns:w="http://schemas.openxmlformats.org/wordprocessingml/2006/main" xmlns:w14="http://schemas.microsoft.com/office/word/2010/wordml" xmlns:w15="http://schemas.microsoft.com/office/word/2012/wordml" xmlns:w16se="http://schemas.microsoft.com/office/word/2015/wordml/symex" xmlns:wpg="http://schemas.microsoft.com/office/word/2010/wordprocessingGroup" xmlns:wpi="http://schemas.microsoft.com/office/word/2010/wordprocessingInk" xmlns:wne="http://schemas.microsoft.com/office/word/2006/wordml" xmlns:wps="http://schemas.microsoft.com/office/word/2010/wordprocessingShape" mc:Ignorable="w14 w15 w16se wp14">
   <w:abstractNum w:abstractNumId="0" w15:restartNumberingAfterBreak="0">
+    <w:nsid w:val="490B5CD8"/>
+    <w:multiLevelType w:val="hybridMultilevel"/>
+    <w:tmpl w:val="06A2F6C8"/>
+    <w:lvl w:ilvl="0" w:tplc="0409000F">
+      <w:start w:val="1"/>
+      <w:numFmt w:val="decimal"/>
+      <w:lvlText w:val="%1."/>
+      <w:lvlJc w:val="left"/>
+      <w:pPr>
+        <w:ind w:left="720" w:hanging="360"/>
+      </w:pPr>
+    </w:lvl>
+    <w:lvl w:ilvl="1" w:tplc="04090019" w:tentative="1">
+      <w:start w:val="1"/>
+      <w:numFmt w:val="lowerLetter"/>
+      <w:lvlText w:val="%2."/>
+      <w:lvlJc w:val="left"/>
+      <w:pPr>
+        <w:ind w:left="1440" w:hanging="360"/>
+      </w:pPr>
+    </w:lvl>
+    <w:lvl w:ilvl="2" w:tplc="0409001B" w:tentative="1">
+      <w:start w:val="1"/>
+      <w:numFmt w:val="lowerRoman"/>
+      <w:lvlText w:val="%3."/>
+      <w:lvlJc w:val="right"/>
+      <w:pPr>
+        <w:ind w:left="2160" w:hanging="180"/>
+      </w:pPr>
+    </w:lvl>
+    <w:lvl w:ilvl="3" w:tplc="0409000F" w:tentative="1">
+      <w:start w:val="1"/>
+      <w:numFmt w:val="decimal"/>
+      <w:lvlText w:val="%4."/>
+      <w:lvlJc w:val="left"/>
+      <w:pPr>
+        <w:ind w:left="2880" w:hanging="360"/>
+      </w:pPr>
+    </w:lvl>
+    <w:lvl w:ilvl="4" w:tplc="04090019" w:tentative="1">
+      <w:start w:val="1"/>
+      <w:numFmt w:val="lowerLetter"/>
+      <w:lvlText w:val="%5."/>
+      <w:lvlJc w:val="left"/>
+      <w:pPr>
+        <w:ind w:left="3600" w:hanging="360"/>
+      </w:pPr>
+    </w:lvl>
+    <w:lvl w:ilvl="5" w:tplc="0409001B" w:tentative="1">
+      <w:start w:val="1"/>
+      <w:numFmt w:val="lowerRoman"/>
+      <w:lvlText w:val="%6."/>
+      <w:lvlJc w:val="right"/>
+      <w:pPr>
+        <w:ind w:left="4320" w:hanging="180"/>
+      </w:pPr>
+    </w:lvl>
+    <w:lvl w:ilvl="6" w:tplc="0409000F" w:tentative="1">
+      <w:start w:val="1"/>
+      <w:numFmt w:val="decimal"/>
+      <w:lvlText w:val="%7."/>
+      <w:lvlJc w:val="left"/>
+      <w:pPr>
+        <w:ind w:left="5040" w:hanging="360"/>
+      </w:pPr>
+    </w:lvl>
+    <w:lvl w:ilvl="7" w:tplc="04090019" w:tentative="1">
+      <w:start w:val="1"/>
+      <w:numFmt w:val="lowerLetter"/>
+      <w:lvlText w:val="%8."/>
+      <w:lvlJc w:val="left"/>
+      <w:pPr>
+        <w:ind w:left="5760" w:hanging="360"/>
+      </w:pPr>
+    </w:lvl>
+    <w:lvl w:ilvl="8" w:tplc="0409001B" w:tentative="1">
+      <w:start w:val="1"/>
+      <w:numFmt w:val="lowerRoman"/>
+      <w:lvlText w:val="%9."/>
+      <w:lvlJc w:val="right"/>
+      <w:pPr>
+        <w:ind w:left="6480" w:hanging="180"/>
+      </w:pPr>
+    </w:lvl>
+  </w:abstractNum>
+  <w:abstractNum w:abstractNumId="1" w15:restartNumberingAfterBreak="0">
+    <w:nsid w:val="60624E2F"/>
+    <w:multiLevelType w:val="hybridMultilevel"/>
+    <w:tmpl w:val="44828B38"/>
+    <w:lvl w:ilvl="0" w:tplc="0409000F">
+      <w:start w:val="1"/>
+      <w:numFmt w:val="decimal"/>
+      <w:lvlText w:val="%1."/>
+      <w:lvlJc w:val="left"/>
+      <w:pPr>
+        <w:ind w:left="720" w:hanging="360"/>
+      </w:pPr>
+    </w:lvl>
+    <w:lvl w:ilvl="1" w:tplc="04090019">
+      <w:start w:val="1"/>
+      <w:numFmt w:val="lowerLetter"/>
+      <w:lvlText w:val="%2."/>
+      <w:lvlJc w:val="left"/>
+      <w:pPr>
+        <w:ind w:left="1440" w:hanging="360"/>
+      </w:pPr>
+    </w:lvl>
+    <w:lvl w:ilvl="2" w:tplc="0409001B" w:tentative="1">
+      <w:start w:val="1"/>
+      <w:numFmt w:val="lowerRoman"/>
+      <w:lvlText w:val="%3."/>
+      <w:lvlJc w:val="right"/>
+      <w:pPr>
+        <w:ind w:left="2160" w:hanging="180"/>
+      </w:pPr>
+    </w:lvl>
+    <w:lvl w:ilvl="3" w:tplc="0409000F" w:tentative="1">
+      <w:start w:val="1"/>
+      <w:numFmt w:val="decimal"/>
+      <w:lvlText w:val="%4."/>
+      <w:lvlJc w:val="left"/>
+      <w:pPr>
+        <w:ind w:left="2880" w:hanging="360"/>
+      </w:pPr>
+    </w:lvl>
+    <w:lvl w:ilvl="4" w:tplc="04090019" w:tentative="1">
+      <w:start w:val="1"/>
+      <w:numFmt w:val="lowerLetter"/>
+      <w:lvlText w:val="%5."/>
+      <w:lvlJc w:val="left"/>
+      <w:pPr>
+        <w:ind w:left="3600" w:hanging="360"/>
+      </w:pPr>
+    </w:lvl>
+    <w:lvl w:ilvl="5" w:tplc="0409001B" w:tentative="1">
+      <w:start w:val="1"/>
+      <w:numFmt w:val="lowerRoman"/>
+      <w:lvlText w:val="%6."/>
+      <w:lvlJc w:val="right"/>
+      <w:pPr>
+        <w:ind w:left="4320" w:hanging="180"/>
+      </w:pPr>
+    </w:lvl>
+    <w:lvl w:ilvl="6" w:tplc="0409000F" w:tentative="1">
+      <w:start w:val="1"/>
+      <w:numFmt w:val="decimal"/>
+      <w:lvlText w:val="%7."/>
+      <w:lvlJc w:val="left"/>
+      <w:pPr>
+        <w:ind w:left="5040" w:hanging="360"/>
+      </w:pPr>
+    </w:lvl>
+    <w:lvl w:ilvl="7" w:tplc="04090019" w:tentative="1">
+      <w:start w:val="1"/>
+      <w:numFmt w:val="lowerLetter"/>
+      <w:lvlText w:val="%8."/>
+      <w:lvlJc w:val="left"/>
+      <w:pPr>
+        <w:ind w:left="5760" w:hanging="360"/>
+      </w:pPr>
+    </w:lvl>
+    <w:lvl w:ilvl="8" w:tplc="0409001B" w:tentative="1">
+      <w:start w:val="1"/>
+      <w:numFmt w:val="lowerRoman"/>
+      <w:lvlText w:val="%9."/>
+      <w:lvlJc w:val="right"/>
+      <w:pPr>
+        <w:ind w:left="6480" w:hanging="180"/>
+      </w:pPr>
+    </w:lvl>
+  </w:abstractNum>
+  <w:abstractNum w:abstractNumId="2" w15:restartNumberingAfterBreak="0">
     <w:nsid w:val="759A77E1"/>
     <w:multiLevelType w:val="hybridMultilevel"/>
     <w:tmpl w:val="AE767E2A"/>
@@ -337,6 +595,12 @@
     </w:lvl>
   </w:abstractNum>
   <w:num w:numId="1">
+    <w:abstractNumId w:val="2"/>
+  </w:num>
+  <w:num w:numId="2">
+    <w:abstractNumId w:val="1"/>
+  </w:num>
+  <w:num w:numId="3">
     <w:abstractNumId w:val="0"/>
   </w:num>
 </w:numbering>

</xml_diff>